<commit_message>
entrega tpI probra y esta
</commit_message>
<xml_diff>
--- a/2do cuatrimestre/Probabilidad y estadistica/TP Integrador/Tp Damian Tristant.docx
+++ b/2do cuatrimestre/Probabilidad y estadistica/TP Integrador/Tp Damian Tristant.docx
@@ -378,9 +378,7 @@
         <w:tblW w:w="9194" w:type="dxa"/>
         <w:tblInd w:w="-146" w:type="dxa"/>
         <w:tblCellMar>
-          <w:top w:w="0" w:type="dxa"/>
           <w:left w:w="230" w:type="dxa"/>
-          <w:bottom w:w="0" w:type="dxa"/>
           <w:right w:w="109" w:type="dxa"/>
         </w:tblCellMar>
         <w:tblLook w:val="04A0" w:firstRow="1" w:lastRow="0" w:firstColumn="1" w:lastColumn="0" w:noHBand="0" w:noVBand="1"/>
@@ -426,6 +424,7 @@
               <w:ind w:left="0" w:right="0" w:firstLine="0"/>
               <w:jc w:val="left"/>
             </w:pPr>
+            <w:proofErr w:type="gramStart"/>
             <w:r>
               <w:rPr>
                 <w:sz w:val="21"/>
@@ -437,6 +436,12 @@
                 <w:sz w:val="21"/>
               </w:rPr>
               <w:tab/>
+            </w:r>
+            <w:proofErr w:type="gramEnd"/>
+            <w:r>
+              <w:rPr>
+                <w:sz w:val="21"/>
+              </w:rPr>
               <w:t xml:space="preserve">Número de encuestado                         </w:t>
             </w:r>
             <w:r>
@@ -835,7 +840,21 @@
               <w:rPr>
                 <w:sz w:val="21"/>
               </w:rPr>
-              <w:t xml:space="preserve">¿Cuáles son sus gastos semanales en alimentación? (En pesos)  ………………  </w:t>
+              <w:t xml:space="preserve">¿Cuáles son sus gastos semanales en alimentación? (En </w:t>
+            </w:r>
+            <w:proofErr w:type="gramStart"/>
+            <w:r>
+              <w:rPr>
+                <w:sz w:val="21"/>
+              </w:rPr>
+              <w:t>pesos)  …</w:t>
+            </w:r>
+            <w:proofErr w:type="gramEnd"/>
+            <w:r>
+              <w:rPr>
+                <w:sz w:val="21"/>
+              </w:rPr>
+              <w:t xml:space="preserve">……………  </w:t>
             </w:r>
           </w:p>
           <w:p>
@@ -2104,6 +2123,1134 @@
         </w:tc>
       </w:tr>
     </w:tbl>
+    <w:p>
+      <w:pPr>
+        <w:spacing w:after="0" w:line="259" w:lineRule="auto"/>
+        <w:ind w:left="0" w:right="0" w:firstLine="0"/>
+        <w:jc w:val="left"/>
+      </w:pPr>
+    </w:p>
+    <w:p>
+      <w:pPr>
+        <w:spacing w:after="0" w:line="259" w:lineRule="auto"/>
+        <w:ind w:left="0" w:right="0" w:firstLine="0"/>
+        <w:jc w:val="left"/>
+      </w:pPr>
+    </w:p>
+    <w:p>
+      <w:pPr>
+        <w:spacing w:after="0" w:line="259" w:lineRule="auto"/>
+        <w:ind w:left="0" w:right="0" w:firstLine="0"/>
+        <w:jc w:val="left"/>
+      </w:pPr>
+    </w:p>
+    <w:p>
+      <w:pPr>
+        <w:spacing w:after="0" w:line="259" w:lineRule="auto"/>
+        <w:ind w:left="0" w:right="0" w:firstLine="0"/>
+        <w:jc w:val="left"/>
+      </w:pPr>
+    </w:p>
+    <w:p>
+      <w:pPr>
+        <w:spacing w:after="0" w:line="259" w:lineRule="auto"/>
+        <w:ind w:left="0" w:right="0" w:firstLine="0"/>
+        <w:jc w:val="left"/>
+      </w:pPr>
+    </w:p>
+    <w:p>
+      <w:pPr>
+        <w:spacing w:after="0" w:line="259" w:lineRule="auto"/>
+        <w:ind w:left="0" w:right="0" w:firstLine="0"/>
+        <w:jc w:val="left"/>
+      </w:pPr>
+    </w:p>
+    <w:p>
+      <w:pPr>
+        <w:spacing w:after="0" w:line="259" w:lineRule="auto"/>
+        <w:ind w:left="0" w:right="0" w:firstLine="0"/>
+        <w:jc w:val="left"/>
+      </w:pPr>
+    </w:p>
+    <w:p>
+      <w:pPr>
+        <w:spacing w:after="0" w:line="259" w:lineRule="auto"/>
+        <w:ind w:left="0" w:right="0" w:firstLine="0"/>
+        <w:jc w:val="left"/>
+      </w:pPr>
+    </w:p>
+    <w:p>
+      <w:pPr>
+        <w:spacing w:after="0" w:line="259" w:lineRule="auto"/>
+        <w:ind w:left="0" w:right="0" w:firstLine="0"/>
+        <w:jc w:val="left"/>
+      </w:pPr>
+    </w:p>
+    <w:p>
+      <w:pPr>
+        <w:spacing w:after="0" w:line="259" w:lineRule="auto"/>
+        <w:ind w:left="0" w:right="0" w:firstLine="0"/>
+        <w:jc w:val="left"/>
+      </w:pPr>
+    </w:p>
+    <w:p>
+      <w:pPr>
+        <w:spacing w:after="0" w:line="259" w:lineRule="auto"/>
+        <w:ind w:left="0" w:right="0" w:firstLine="0"/>
+        <w:jc w:val="left"/>
+      </w:pPr>
+    </w:p>
+    <w:p>
+      <w:pPr>
+        <w:spacing w:after="0" w:line="259" w:lineRule="auto"/>
+        <w:ind w:left="0" w:right="0" w:firstLine="0"/>
+        <w:jc w:val="left"/>
+      </w:pPr>
+    </w:p>
+    <w:p>
+      <w:pPr>
+        <w:spacing w:after="0" w:line="259" w:lineRule="auto"/>
+        <w:ind w:left="0" w:right="0" w:firstLine="0"/>
+        <w:jc w:val="left"/>
+      </w:pPr>
+    </w:p>
+    <w:p>
+      <w:pPr>
+        <w:spacing w:after="0" w:line="259" w:lineRule="auto"/>
+        <w:ind w:left="0" w:right="0" w:firstLine="0"/>
+        <w:jc w:val="left"/>
+      </w:pPr>
+    </w:p>
+    <w:p>
+      <w:pPr>
+        <w:spacing w:after="0" w:line="259" w:lineRule="auto"/>
+        <w:ind w:left="0" w:right="0" w:firstLine="0"/>
+        <w:jc w:val="left"/>
+      </w:pPr>
+    </w:p>
+    <w:p>
+      <w:pPr>
+        <w:spacing w:after="0" w:line="259" w:lineRule="auto"/>
+        <w:ind w:left="0" w:right="0" w:firstLine="0"/>
+        <w:jc w:val="left"/>
+      </w:pPr>
+    </w:p>
+    <w:p>
+      <w:pPr>
+        <w:spacing w:after="0" w:line="259" w:lineRule="auto"/>
+        <w:ind w:left="0" w:right="0" w:firstLine="0"/>
+        <w:jc w:val="left"/>
+      </w:pPr>
+    </w:p>
+    <w:p>
+      <w:pPr>
+        <w:spacing w:after="0" w:line="259" w:lineRule="auto"/>
+        <w:ind w:left="0" w:right="0" w:firstLine="0"/>
+        <w:jc w:val="left"/>
+      </w:pPr>
+      <w:r>
+        <w:t>2.</w:t>
+      </w:r>
+    </w:p>
+    <w:p>
+      <w:pPr>
+        <w:spacing w:after="0" w:line="259" w:lineRule="auto"/>
+        <w:ind w:left="0" w:right="0" w:firstLine="0"/>
+        <w:jc w:val="left"/>
+      </w:pPr>
+      <w:r>
+        <w:t>a) Tiempo en horas semanales dedicadas al estudio.</w:t>
+      </w:r>
+    </w:p>
+    <w:p>
+      <w:pPr>
+        <w:spacing w:after="0" w:line="259" w:lineRule="auto"/>
+        <w:ind w:left="0" w:right="0" w:firstLine="0"/>
+        <w:jc w:val="left"/>
+      </w:pPr>
+    </w:p>
+    <w:p>
+      <w:pPr>
+        <w:shd w:val="clear" w:color="auto" w:fill="282A36"/>
+        <w:tabs>
+          <w:tab w:val="left" w:pos="916"/>
+          <w:tab w:val="left" w:pos="1832"/>
+          <w:tab w:val="left" w:pos="2748"/>
+          <w:tab w:val="left" w:pos="3664"/>
+          <w:tab w:val="left" w:pos="4580"/>
+          <w:tab w:val="left" w:pos="5496"/>
+          <w:tab w:val="left" w:pos="6412"/>
+          <w:tab w:val="left" w:pos="7328"/>
+          <w:tab w:val="left" w:pos="8244"/>
+          <w:tab w:val="left" w:pos="9160"/>
+          <w:tab w:val="left" w:pos="10076"/>
+          <w:tab w:val="left" w:pos="10992"/>
+          <w:tab w:val="left" w:pos="11908"/>
+          <w:tab w:val="left" w:pos="12824"/>
+          <w:tab w:val="left" w:pos="13740"/>
+          <w:tab w:val="left" w:pos="14656"/>
+        </w:tabs>
+        <w:wordWrap w:val="0"/>
+        <w:spacing w:after="0" w:line="240" w:lineRule="atLeast"/>
+        <w:ind w:left="0" w:right="0" w:firstLine="0"/>
+        <w:jc w:val="left"/>
+        <w:rPr>
+          <w:rFonts w:ascii="Lucida Console" w:hAnsi="Lucida Console" w:cs="Courier New"/>
+          <w:color w:val="F8F8F2"/>
+          <w:kern w:val="0"/>
+          <w:sz w:val="20"/>
+          <w:szCs w:val="20"/>
+          <w:bdr w:val="none" w:sz="0" w:space="0" w:color="auto" w:frame="1"/>
+          <w14:ligatures w14:val="none"/>
+        </w:rPr>
+      </w:pPr>
+      <w:r>
+        <w:rPr>
+          <w:rFonts w:ascii="Lucida Console" w:hAnsi="Lucida Console" w:cs="Courier New"/>
+          <w:color w:val="F8F8F2"/>
+          <w:kern w:val="0"/>
+          <w:sz w:val="20"/>
+          <w:szCs w:val="20"/>
+          <w:bdr w:val="none" w:sz="0" w:space="0" w:color="auto" w:frame="1"/>
+          <w14:ligatures w14:val="none"/>
+        </w:rPr>
+        <w:t>Intervalo Frecuencia Frec_Acumulada Frec_Relativa Frec_Rel_Acum</w:t>
+      </w:r>
+    </w:p>
+    <w:p>
+      <w:pPr>
+        <w:shd w:val="clear" w:color="auto" w:fill="282A36"/>
+        <w:tabs>
+          <w:tab w:val="left" w:pos="916"/>
+          <w:tab w:val="left" w:pos="1832"/>
+          <w:tab w:val="left" w:pos="2748"/>
+          <w:tab w:val="left" w:pos="3664"/>
+          <w:tab w:val="left" w:pos="4580"/>
+          <w:tab w:val="left" w:pos="5496"/>
+          <w:tab w:val="left" w:pos="6412"/>
+          <w:tab w:val="left" w:pos="7328"/>
+          <w:tab w:val="left" w:pos="8244"/>
+          <w:tab w:val="left" w:pos="9160"/>
+          <w:tab w:val="left" w:pos="10076"/>
+          <w:tab w:val="left" w:pos="10992"/>
+          <w:tab w:val="left" w:pos="11908"/>
+          <w:tab w:val="left" w:pos="12824"/>
+          <w:tab w:val="left" w:pos="13740"/>
+          <w:tab w:val="left" w:pos="14656"/>
+        </w:tabs>
+        <w:wordWrap w:val="0"/>
+        <w:spacing w:after="0" w:line="240" w:lineRule="atLeast"/>
+        <w:ind w:left="0" w:right="0" w:firstLine="0"/>
+        <w:jc w:val="left"/>
+        <w:rPr>
+          <w:rFonts w:ascii="Lucida Console" w:hAnsi="Lucida Console" w:cs="Courier New"/>
+          <w:color w:val="F8F8F2"/>
+          <w:kern w:val="0"/>
+          <w:sz w:val="20"/>
+          <w:szCs w:val="20"/>
+          <w:bdr w:val="none" w:sz="0" w:space="0" w:color="auto" w:frame="1"/>
+          <w14:ligatures w14:val="none"/>
+        </w:rPr>
+      </w:pPr>
+      <w:r>
+        <w:rPr>
+          <w:rFonts w:ascii="Lucida Console" w:hAnsi="Lucida Console" w:cs="Courier New"/>
+          <w:color w:val="F8F8F2"/>
+          <w:kern w:val="0"/>
+          <w:sz w:val="20"/>
+          <w:szCs w:val="20"/>
+          <w:bdr w:val="none" w:sz="0" w:space="0" w:color="auto" w:frame="1"/>
+          <w14:ligatures w14:val="none"/>
+        </w:rPr>
+        <w:t xml:space="preserve">     [0,3)          1              1         0.004         0.004</w:t>
+      </w:r>
+    </w:p>
+    <w:p>
+      <w:pPr>
+        <w:shd w:val="clear" w:color="auto" w:fill="282A36"/>
+        <w:tabs>
+          <w:tab w:val="left" w:pos="916"/>
+          <w:tab w:val="left" w:pos="1832"/>
+          <w:tab w:val="left" w:pos="2748"/>
+          <w:tab w:val="left" w:pos="3664"/>
+          <w:tab w:val="left" w:pos="4580"/>
+          <w:tab w:val="left" w:pos="5496"/>
+          <w:tab w:val="left" w:pos="6412"/>
+          <w:tab w:val="left" w:pos="7328"/>
+          <w:tab w:val="left" w:pos="8244"/>
+          <w:tab w:val="left" w:pos="9160"/>
+          <w:tab w:val="left" w:pos="10076"/>
+          <w:tab w:val="left" w:pos="10992"/>
+          <w:tab w:val="left" w:pos="11908"/>
+          <w:tab w:val="left" w:pos="12824"/>
+          <w:tab w:val="left" w:pos="13740"/>
+          <w:tab w:val="left" w:pos="14656"/>
+        </w:tabs>
+        <w:wordWrap w:val="0"/>
+        <w:spacing w:after="0" w:line="240" w:lineRule="atLeast"/>
+        <w:ind w:left="0" w:right="0" w:firstLine="0"/>
+        <w:jc w:val="left"/>
+        <w:rPr>
+          <w:rFonts w:ascii="Lucida Console" w:hAnsi="Lucida Console" w:cs="Courier New"/>
+          <w:color w:val="F8F8F2"/>
+          <w:kern w:val="0"/>
+          <w:sz w:val="20"/>
+          <w:szCs w:val="20"/>
+          <w:bdr w:val="none" w:sz="0" w:space="0" w:color="auto" w:frame="1"/>
+          <w14:ligatures w14:val="none"/>
+        </w:rPr>
+      </w:pPr>
+      <w:r>
+        <w:rPr>
+          <w:rFonts w:ascii="Lucida Console" w:hAnsi="Lucida Console" w:cs="Courier New"/>
+          <w:color w:val="F8F8F2"/>
+          <w:kern w:val="0"/>
+          <w:sz w:val="20"/>
+          <w:szCs w:val="20"/>
+          <w:bdr w:val="none" w:sz="0" w:space="0" w:color="auto" w:frame="1"/>
+          <w14:ligatures w14:val="none"/>
+        </w:rPr>
+        <w:t xml:space="preserve">     [3,6)          3              4         0.012         0.016</w:t>
+      </w:r>
+    </w:p>
+    <w:p>
+      <w:pPr>
+        <w:shd w:val="clear" w:color="auto" w:fill="282A36"/>
+        <w:tabs>
+          <w:tab w:val="left" w:pos="916"/>
+          <w:tab w:val="left" w:pos="1832"/>
+          <w:tab w:val="left" w:pos="2748"/>
+          <w:tab w:val="left" w:pos="3664"/>
+          <w:tab w:val="left" w:pos="4580"/>
+          <w:tab w:val="left" w:pos="5496"/>
+          <w:tab w:val="left" w:pos="6412"/>
+          <w:tab w:val="left" w:pos="7328"/>
+          <w:tab w:val="left" w:pos="8244"/>
+          <w:tab w:val="left" w:pos="9160"/>
+          <w:tab w:val="left" w:pos="10076"/>
+          <w:tab w:val="left" w:pos="10992"/>
+          <w:tab w:val="left" w:pos="11908"/>
+          <w:tab w:val="left" w:pos="12824"/>
+          <w:tab w:val="left" w:pos="13740"/>
+          <w:tab w:val="left" w:pos="14656"/>
+        </w:tabs>
+        <w:wordWrap w:val="0"/>
+        <w:spacing w:after="0" w:line="240" w:lineRule="atLeast"/>
+        <w:ind w:left="0" w:right="0" w:firstLine="0"/>
+        <w:jc w:val="left"/>
+        <w:rPr>
+          <w:rFonts w:ascii="Lucida Console" w:hAnsi="Lucida Console" w:cs="Courier New"/>
+          <w:color w:val="F8F8F2"/>
+          <w:kern w:val="0"/>
+          <w:sz w:val="20"/>
+          <w:szCs w:val="20"/>
+          <w:bdr w:val="none" w:sz="0" w:space="0" w:color="auto" w:frame="1"/>
+          <w14:ligatures w14:val="none"/>
+        </w:rPr>
+      </w:pPr>
+      <w:r>
+        <w:rPr>
+          <w:rFonts w:ascii="Lucida Console" w:hAnsi="Lucida Console" w:cs="Courier New"/>
+          <w:color w:val="F8F8F2"/>
+          <w:kern w:val="0"/>
+          <w:sz w:val="20"/>
+          <w:szCs w:val="20"/>
+          <w:bdr w:val="none" w:sz="0" w:space="0" w:color="auto" w:frame="1"/>
+          <w14:ligatures w14:val="none"/>
+        </w:rPr>
+        <w:t xml:space="preserve">     [6,9)         16             20         0.064         0.080</w:t>
+      </w:r>
+    </w:p>
+    <w:p>
+      <w:pPr>
+        <w:shd w:val="clear" w:color="auto" w:fill="282A36"/>
+        <w:tabs>
+          <w:tab w:val="left" w:pos="916"/>
+          <w:tab w:val="left" w:pos="1832"/>
+          <w:tab w:val="left" w:pos="2748"/>
+          <w:tab w:val="left" w:pos="3664"/>
+          <w:tab w:val="left" w:pos="4580"/>
+          <w:tab w:val="left" w:pos="5496"/>
+          <w:tab w:val="left" w:pos="6412"/>
+          <w:tab w:val="left" w:pos="7328"/>
+          <w:tab w:val="left" w:pos="8244"/>
+          <w:tab w:val="left" w:pos="9160"/>
+          <w:tab w:val="left" w:pos="10076"/>
+          <w:tab w:val="left" w:pos="10992"/>
+          <w:tab w:val="left" w:pos="11908"/>
+          <w:tab w:val="left" w:pos="12824"/>
+          <w:tab w:val="left" w:pos="13740"/>
+          <w:tab w:val="left" w:pos="14656"/>
+        </w:tabs>
+        <w:wordWrap w:val="0"/>
+        <w:spacing w:after="0" w:line="240" w:lineRule="atLeast"/>
+        <w:ind w:left="0" w:right="0" w:firstLine="0"/>
+        <w:jc w:val="left"/>
+        <w:rPr>
+          <w:rFonts w:ascii="Lucida Console" w:hAnsi="Lucida Console" w:cs="Courier New"/>
+          <w:color w:val="F8F8F2"/>
+          <w:kern w:val="0"/>
+          <w:sz w:val="20"/>
+          <w:szCs w:val="20"/>
+          <w:bdr w:val="none" w:sz="0" w:space="0" w:color="auto" w:frame="1"/>
+          <w14:ligatures w14:val="none"/>
+        </w:rPr>
+      </w:pPr>
+      <w:r>
+        <w:rPr>
+          <w:rFonts w:ascii="Lucida Console" w:hAnsi="Lucida Console" w:cs="Courier New"/>
+          <w:color w:val="F8F8F2"/>
+          <w:kern w:val="0"/>
+          <w:sz w:val="20"/>
+          <w:szCs w:val="20"/>
+          <w:bdr w:val="none" w:sz="0" w:space="0" w:color="auto" w:frame="1"/>
+          <w14:ligatures w14:val="none"/>
+        </w:rPr>
+        <w:t xml:space="preserve">    [9,12)         43             63         0.172         0.252</w:t>
+      </w:r>
+    </w:p>
+    <w:p>
+      <w:pPr>
+        <w:shd w:val="clear" w:color="auto" w:fill="282A36"/>
+        <w:tabs>
+          <w:tab w:val="left" w:pos="916"/>
+          <w:tab w:val="left" w:pos="1832"/>
+          <w:tab w:val="left" w:pos="2748"/>
+          <w:tab w:val="left" w:pos="3664"/>
+          <w:tab w:val="left" w:pos="4580"/>
+          <w:tab w:val="left" w:pos="5496"/>
+          <w:tab w:val="left" w:pos="6412"/>
+          <w:tab w:val="left" w:pos="7328"/>
+          <w:tab w:val="left" w:pos="8244"/>
+          <w:tab w:val="left" w:pos="9160"/>
+          <w:tab w:val="left" w:pos="10076"/>
+          <w:tab w:val="left" w:pos="10992"/>
+          <w:tab w:val="left" w:pos="11908"/>
+          <w:tab w:val="left" w:pos="12824"/>
+          <w:tab w:val="left" w:pos="13740"/>
+          <w:tab w:val="left" w:pos="14656"/>
+        </w:tabs>
+        <w:wordWrap w:val="0"/>
+        <w:spacing w:after="0" w:line="240" w:lineRule="atLeast"/>
+        <w:ind w:left="0" w:right="0" w:firstLine="0"/>
+        <w:jc w:val="left"/>
+        <w:rPr>
+          <w:rFonts w:ascii="Lucida Console" w:hAnsi="Lucida Console" w:cs="Courier New"/>
+          <w:color w:val="F8F8F2"/>
+          <w:kern w:val="0"/>
+          <w:sz w:val="20"/>
+          <w:szCs w:val="20"/>
+          <w:bdr w:val="none" w:sz="0" w:space="0" w:color="auto" w:frame="1"/>
+          <w14:ligatures w14:val="none"/>
+        </w:rPr>
+      </w:pPr>
+      <w:r>
+        <w:rPr>
+          <w:rFonts w:ascii="Lucida Console" w:hAnsi="Lucida Console" w:cs="Courier New"/>
+          <w:color w:val="F8F8F2"/>
+          <w:kern w:val="0"/>
+          <w:sz w:val="20"/>
+          <w:szCs w:val="20"/>
+          <w:bdr w:val="none" w:sz="0" w:space="0" w:color="auto" w:frame="1"/>
+          <w14:ligatures w14:val="none"/>
+        </w:rPr>
+        <w:t xml:space="preserve">   [12,15)         70            133         0.280         0.532</w:t>
+      </w:r>
+    </w:p>
+    <w:p>
+      <w:pPr>
+        <w:shd w:val="clear" w:color="auto" w:fill="282A36"/>
+        <w:tabs>
+          <w:tab w:val="left" w:pos="916"/>
+          <w:tab w:val="left" w:pos="1832"/>
+          <w:tab w:val="left" w:pos="2748"/>
+          <w:tab w:val="left" w:pos="3664"/>
+          <w:tab w:val="left" w:pos="4580"/>
+          <w:tab w:val="left" w:pos="5496"/>
+          <w:tab w:val="left" w:pos="6412"/>
+          <w:tab w:val="left" w:pos="7328"/>
+          <w:tab w:val="left" w:pos="8244"/>
+          <w:tab w:val="left" w:pos="9160"/>
+          <w:tab w:val="left" w:pos="10076"/>
+          <w:tab w:val="left" w:pos="10992"/>
+          <w:tab w:val="left" w:pos="11908"/>
+          <w:tab w:val="left" w:pos="12824"/>
+          <w:tab w:val="left" w:pos="13740"/>
+          <w:tab w:val="left" w:pos="14656"/>
+        </w:tabs>
+        <w:wordWrap w:val="0"/>
+        <w:spacing w:after="0" w:line="240" w:lineRule="atLeast"/>
+        <w:ind w:left="0" w:right="0" w:firstLine="0"/>
+        <w:jc w:val="left"/>
+        <w:rPr>
+          <w:rFonts w:ascii="Lucida Console" w:hAnsi="Lucida Console" w:cs="Courier New"/>
+          <w:color w:val="F8F8F2"/>
+          <w:kern w:val="0"/>
+          <w:sz w:val="20"/>
+          <w:szCs w:val="20"/>
+          <w:bdr w:val="none" w:sz="0" w:space="0" w:color="auto" w:frame="1"/>
+          <w14:ligatures w14:val="none"/>
+        </w:rPr>
+      </w:pPr>
+      <w:r>
+        <w:rPr>
+          <w:rFonts w:ascii="Lucida Console" w:hAnsi="Lucida Console" w:cs="Courier New"/>
+          <w:color w:val="F8F8F2"/>
+          <w:kern w:val="0"/>
+          <w:sz w:val="20"/>
+          <w:szCs w:val="20"/>
+          <w:bdr w:val="none" w:sz="0" w:space="0" w:color="auto" w:frame="1"/>
+          <w14:ligatures w14:val="none"/>
+        </w:rPr>
+        <w:t xml:space="preserve">   [15,18)         56            189         0.224         0.756</w:t>
+      </w:r>
+    </w:p>
+    <w:p>
+      <w:pPr>
+        <w:shd w:val="clear" w:color="auto" w:fill="282A36"/>
+        <w:tabs>
+          <w:tab w:val="left" w:pos="916"/>
+          <w:tab w:val="left" w:pos="1832"/>
+          <w:tab w:val="left" w:pos="2748"/>
+          <w:tab w:val="left" w:pos="3664"/>
+          <w:tab w:val="left" w:pos="4580"/>
+          <w:tab w:val="left" w:pos="5496"/>
+          <w:tab w:val="left" w:pos="6412"/>
+          <w:tab w:val="left" w:pos="7328"/>
+          <w:tab w:val="left" w:pos="8244"/>
+          <w:tab w:val="left" w:pos="9160"/>
+          <w:tab w:val="left" w:pos="10076"/>
+          <w:tab w:val="left" w:pos="10992"/>
+          <w:tab w:val="left" w:pos="11908"/>
+          <w:tab w:val="left" w:pos="12824"/>
+          <w:tab w:val="left" w:pos="13740"/>
+          <w:tab w:val="left" w:pos="14656"/>
+        </w:tabs>
+        <w:wordWrap w:val="0"/>
+        <w:spacing w:after="0" w:line="240" w:lineRule="atLeast"/>
+        <w:ind w:left="0" w:right="0" w:firstLine="0"/>
+        <w:jc w:val="left"/>
+        <w:rPr>
+          <w:rFonts w:ascii="Lucida Console" w:hAnsi="Lucida Console" w:cs="Courier New"/>
+          <w:color w:val="F8F8F2"/>
+          <w:kern w:val="0"/>
+          <w:sz w:val="20"/>
+          <w:szCs w:val="20"/>
+          <w:bdr w:val="none" w:sz="0" w:space="0" w:color="auto" w:frame="1"/>
+          <w14:ligatures w14:val="none"/>
+        </w:rPr>
+      </w:pPr>
+      <w:r>
+        <w:rPr>
+          <w:rFonts w:ascii="Lucida Console" w:hAnsi="Lucida Console" w:cs="Courier New"/>
+          <w:color w:val="F8F8F2"/>
+          <w:kern w:val="0"/>
+          <w:sz w:val="20"/>
+          <w:szCs w:val="20"/>
+          <w:bdr w:val="none" w:sz="0" w:space="0" w:color="auto" w:frame="1"/>
+          <w14:ligatures w14:val="none"/>
+        </w:rPr>
+        <w:t xml:space="preserve">   [18,21)         46            235         0.184         0.940</w:t>
+      </w:r>
+    </w:p>
+    <w:p>
+      <w:pPr>
+        <w:shd w:val="clear" w:color="auto" w:fill="282A36"/>
+        <w:tabs>
+          <w:tab w:val="left" w:pos="916"/>
+          <w:tab w:val="left" w:pos="1832"/>
+          <w:tab w:val="left" w:pos="2748"/>
+          <w:tab w:val="left" w:pos="3664"/>
+          <w:tab w:val="left" w:pos="4580"/>
+          <w:tab w:val="left" w:pos="5496"/>
+          <w:tab w:val="left" w:pos="6412"/>
+          <w:tab w:val="left" w:pos="7328"/>
+          <w:tab w:val="left" w:pos="8244"/>
+          <w:tab w:val="left" w:pos="9160"/>
+          <w:tab w:val="left" w:pos="10076"/>
+          <w:tab w:val="left" w:pos="10992"/>
+          <w:tab w:val="left" w:pos="11908"/>
+          <w:tab w:val="left" w:pos="12824"/>
+          <w:tab w:val="left" w:pos="13740"/>
+          <w:tab w:val="left" w:pos="14656"/>
+        </w:tabs>
+        <w:wordWrap w:val="0"/>
+        <w:spacing w:after="0" w:line="240" w:lineRule="atLeast"/>
+        <w:ind w:left="0" w:right="0" w:firstLine="0"/>
+        <w:jc w:val="left"/>
+        <w:rPr>
+          <w:rFonts w:ascii="Lucida Console" w:hAnsi="Lucida Console" w:cs="Courier New"/>
+          <w:color w:val="F8F8F2"/>
+          <w:kern w:val="0"/>
+          <w:sz w:val="20"/>
+          <w:szCs w:val="20"/>
+          <w:bdr w:val="none" w:sz="0" w:space="0" w:color="auto" w:frame="1"/>
+          <w14:ligatures w14:val="none"/>
+        </w:rPr>
+      </w:pPr>
+      <w:r>
+        <w:rPr>
+          <w:rFonts w:ascii="Lucida Console" w:hAnsi="Lucida Console" w:cs="Courier New"/>
+          <w:color w:val="F8F8F2"/>
+          <w:kern w:val="0"/>
+          <w:sz w:val="20"/>
+          <w:szCs w:val="20"/>
+          <w:bdr w:val="none" w:sz="0" w:space="0" w:color="auto" w:frame="1"/>
+          <w14:ligatures w14:val="none"/>
+        </w:rPr>
+        <w:t xml:space="preserve">   [21,24)         10            245         0.040         0.980</w:t>
+      </w:r>
+    </w:p>
+    <w:p>
+      <w:pPr>
+        <w:shd w:val="clear" w:color="auto" w:fill="282A36"/>
+        <w:tabs>
+          <w:tab w:val="left" w:pos="916"/>
+          <w:tab w:val="left" w:pos="1832"/>
+          <w:tab w:val="left" w:pos="2748"/>
+          <w:tab w:val="left" w:pos="3664"/>
+          <w:tab w:val="left" w:pos="4580"/>
+          <w:tab w:val="left" w:pos="5496"/>
+          <w:tab w:val="left" w:pos="6412"/>
+          <w:tab w:val="left" w:pos="7328"/>
+          <w:tab w:val="left" w:pos="8244"/>
+          <w:tab w:val="left" w:pos="9160"/>
+          <w:tab w:val="left" w:pos="10076"/>
+          <w:tab w:val="left" w:pos="10992"/>
+          <w:tab w:val="left" w:pos="11908"/>
+          <w:tab w:val="left" w:pos="12824"/>
+          <w:tab w:val="left" w:pos="13740"/>
+          <w:tab w:val="left" w:pos="14656"/>
+        </w:tabs>
+        <w:wordWrap w:val="0"/>
+        <w:spacing w:after="0" w:line="240" w:lineRule="atLeast"/>
+        <w:ind w:left="0" w:right="0" w:firstLine="0"/>
+        <w:jc w:val="left"/>
+        <w:rPr>
+          <w:rFonts w:ascii="Lucida Console" w:hAnsi="Lucida Console" w:cs="Courier New"/>
+          <w:color w:val="F8F8F2"/>
+          <w:kern w:val="0"/>
+          <w:sz w:val="20"/>
+          <w:szCs w:val="20"/>
+          <w14:ligatures w14:val="none"/>
+        </w:rPr>
+      </w:pPr>
+      <w:r>
+        <w:rPr>
+          <w:rFonts w:ascii="Lucida Console" w:hAnsi="Lucida Console" w:cs="Courier New"/>
+          <w:color w:val="F8F8F2"/>
+          <w:kern w:val="0"/>
+          <w:sz w:val="20"/>
+          <w:szCs w:val="20"/>
+          <w:bdr w:val="none" w:sz="0" w:space="0" w:color="auto" w:frame="1"/>
+          <w14:ligatures w14:val="none"/>
+        </w:rPr>
+        <w:t xml:space="preserve">   [24,27)          5            250         0.020         1.000</w:t>
+      </w:r>
+    </w:p>
+    <w:p>
+      <w:pPr>
+        <w:spacing w:after="0" w:line="259" w:lineRule="auto"/>
+        <w:ind w:left="0" w:right="0" w:firstLine="0"/>
+        <w:jc w:val="left"/>
+      </w:pPr>
+    </w:p>
+    <w:p>
+      <w:pPr>
+        <w:spacing w:after="0" w:line="259" w:lineRule="auto"/>
+        <w:ind w:left="0" w:right="0" w:firstLine="0"/>
+        <w:jc w:val="left"/>
+      </w:pPr>
+    </w:p>
+    <w:p>
+      <w:pPr>
+        <w:spacing w:after="0" w:line="259" w:lineRule="auto"/>
+        <w:ind w:left="0" w:right="0" w:firstLine="0"/>
+        <w:jc w:val="left"/>
+      </w:pPr>
+      <w:r>
+        <w:t>b) Nivel de satisfacción con la carrera.</w:t>
+      </w:r>
+    </w:p>
+    <w:p>
+      <w:pPr>
+        <w:spacing w:after="0" w:line="259" w:lineRule="auto"/>
+        <w:ind w:left="0" w:right="0" w:firstLine="0"/>
+        <w:jc w:val="left"/>
+      </w:pPr>
+    </w:p>
+    <w:p>
+      <w:pPr>
+        <w:shd w:val="clear" w:color="auto" w:fill="282A36"/>
+        <w:tabs>
+          <w:tab w:val="left" w:pos="916"/>
+          <w:tab w:val="left" w:pos="1832"/>
+          <w:tab w:val="left" w:pos="2748"/>
+          <w:tab w:val="left" w:pos="3664"/>
+          <w:tab w:val="left" w:pos="4580"/>
+          <w:tab w:val="left" w:pos="5496"/>
+          <w:tab w:val="left" w:pos="6412"/>
+          <w:tab w:val="left" w:pos="7328"/>
+          <w:tab w:val="left" w:pos="8244"/>
+          <w:tab w:val="left" w:pos="9160"/>
+          <w:tab w:val="left" w:pos="10076"/>
+          <w:tab w:val="left" w:pos="10992"/>
+          <w:tab w:val="left" w:pos="11908"/>
+          <w:tab w:val="left" w:pos="12824"/>
+          <w:tab w:val="left" w:pos="13740"/>
+          <w:tab w:val="left" w:pos="14656"/>
+        </w:tabs>
+        <w:wordWrap w:val="0"/>
+        <w:spacing w:after="0" w:line="240" w:lineRule="atLeast"/>
+        <w:ind w:left="0" w:right="0" w:firstLine="0"/>
+        <w:jc w:val="left"/>
+        <w:rPr>
+          <w:rFonts w:ascii="Lucida Console" w:hAnsi="Lucida Console" w:cs="Courier New"/>
+          <w:color w:val="F8F8F2"/>
+          <w:kern w:val="0"/>
+          <w:sz w:val="20"/>
+          <w:szCs w:val="20"/>
+          <w:bdr w:val="none" w:sz="0" w:space="0" w:color="auto" w:frame="1"/>
+          <w14:ligatures w14:val="none"/>
+        </w:rPr>
+      </w:pPr>
+      <w:r>
+        <w:rPr>
+          <w:rFonts w:ascii="Lucida Console" w:hAnsi="Lucida Console" w:cs="Courier New"/>
+          <w:color w:val="F8F8F2"/>
+          <w:kern w:val="0"/>
+          <w:sz w:val="20"/>
+          <w:szCs w:val="20"/>
+          <w:bdr w:val="none" w:sz="0" w:space="0" w:color="auto" w:frame="1"/>
+          <w14:ligatures w14:val="none"/>
+        </w:rPr>
+        <w:t xml:space="preserve">         Nivel Frec Frec_Acum Frec_REL Frec_Rel_Acum</w:t>
+      </w:r>
+    </w:p>
+    <w:p>
+      <w:pPr>
+        <w:shd w:val="clear" w:color="auto" w:fill="282A36"/>
+        <w:tabs>
+          <w:tab w:val="left" w:pos="916"/>
+          <w:tab w:val="left" w:pos="1832"/>
+          <w:tab w:val="left" w:pos="2748"/>
+          <w:tab w:val="left" w:pos="3664"/>
+          <w:tab w:val="left" w:pos="4580"/>
+          <w:tab w:val="left" w:pos="5496"/>
+          <w:tab w:val="left" w:pos="6412"/>
+          <w:tab w:val="left" w:pos="7328"/>
+          <w:tab w:val="left" w:pos="8244"/>
+          <w:tab w:val="left" w:pos="9160"/>
+          <w:tab w:val="left" w:pos="10076"/>
+          <w:tab w:val="left" w:pos="10992"/>
+          <w:tab w:val="left" w:pos="11908"/>
+          <w:tab w:val="left" w:pos="12824"/>
+          <w:tab w:val="left" w:pos="13740"/>
+          <w:tab w:val="left" w:pos="14656"/>
+        </w:tabs>
+        <w:wordWrap w:val="0"/>
+        <w:spacing w:after="0" w:line="240" w:lineRule="atLeast"/>
+        <w:ind w:left="0" w:right="0" w:firstLine="0"/>
+        <w:jc w:val="left"/>
+        <w:rPr>
+          <w:rFonts w:ascii="Lucida Console" w:hAnsi="Lucida Console" w:cs="Courier New"/>
+          <w:color w:val="F8F8F2"/>
+          <w:kern w:val="0"/>
+          <w:sz w:val="20"/>
+          <w:szCs w:val="20"/>
+          <w:bdr w:val="none" w:sz="0" w:space="0" w:color="auto" w:frame="1"/>
+          <w14:ligatures w14:val="none"/>
+        </w:rPr>
+      </w:pPr>
+      <w:r>
+        <w:rPr>
+          <w:rFonts w:ascii="Lucida Console" w:hAnsi="Lucida Console" w:cs="Courier New"/>
+          <w:color w:val="F8F8F2"/>
+          <w:kern w:val="0"/>
+          <w:sz w:val="20"/>
+          <w:szCs w:val="20"/>
+          <w:bdr w:val="none" w:sz="0" w:space="0" w:color="auto" w:frame="1"/>
+          <w14:ligatures w14:val="none"/>
+        </w:rPr>
+        <w:t xml:space="preserve">   Muy </w:t>
+      </w:r>
+      <w:proofErr w:type="gramStart"/>
+      <w:r>
+        <w:rPr>
+          <w:rFonts w:ascii="Lucida Console" w:hAnsi="Lucida Console" w:cs="Courier New"/>
+          <w:color w:val="F8F8F2"/>
+          <w:kern w:val="0"/>
+          <w:sz w:val="20"/>
+          <w:szCs w:val="20"/>
+          <w:bdr w:val="none" w:sz="0" w:space="0" w:color="auto" w:frame="1"/>
+          <w14:ligatures w14:val="none"/>
+        </w:rPr>
+        <w:t>satisfecho  138</w:t>
+      </w:r>
+      <w:proofErr w:type="gramEnd"/>
+      <w:r>
+        <w:rPr>
+          <w:rFonts w:ascii="Lucida Console" w:hAnsi="Lucida Console" w:cs="Courier New"/>
+          <w:color w:val="F8F8F2"/>
+          <w:kern w:val="0"/>
+          <w:sz w:val="20"/>
+          <w:szCs w:val="20"/>
+          <w:bdr w:val="none" w:sz="0" w:space="0" w:color="auto" w:frame="1"/>
+          <w14:ligatures w14:val="none"/>
+        </w:rPr>
+        <w:t xml:space="preserve">       138    0.552         0.552</w:t>
+      </w:r>
+    </w:p>
+    <w:p>
+      <w:pPr>
+        <w:shd w:val="clear" w:color="auto" w:fill="282A36"/>
+        <w:tabs>
+          <w:tab w:val="left" w:pos="916"/>
+          <w:tab w:val="left" w:pos="1832"/>
+          <w:tab w:val="left" w:pos="2748"/>
+          <w:tab w:val="left" w:pos="3664"/>
+          <w:tab w:val="left" w:pos="4580"/>
+          <w:tab w:val="left" w:pos="5496"/>
+          <w:tab w:val="left" w:pos="6412"/>
+          <w:tab w:val="left" w:pos="7328"/>
+          <w:tab w:val="left" w:pos="8244"/>
+          <w:tab w:val="left" w:pos="9160"/>
+          <w:tab w:val="left" w:pos="10076"/>
+          <w:tab w:val="left" w:pos="10992"/>
+          <w:tab w:val="left" w:pos="11908"/>
+          <w:tab w:val="left" w:pos="12824"/>
+          <w:tab w:val="left" w:pos="13740"/>
+          <w:tab w:val="left" w:pos="14656"/>
+        </w:tabs>
+        <w:wordWrap w:val="0"/>
+        <w:spacing w:after="0" w:line="240" w:lineRule="atLeast"/>
+        <w:ind w:left="0" w:right="0" w:firstLine="0"/>
+        <w:jc w:val="left"/>
+        <w:rPr>
+          <w:rFonts w:ascii="Lucida Console" w:hAnsi="Lucida Console" w:cs="Courier New"/>
+          <w:color w:val="F8F8F2"/>
+          <w:kern w:val="0"/>
+          <w:sz w:val="20"/>
+          <w:szCs w:val="20"/>
+          <w:bdr w:val="none" w:sz="0" w:space="0" w:color="auto" w:frame="1"/>
+          <w14:ligatures w14:val="none"/>
+        </w:rPr>
+      </w:pPr>
+      <w:r>
+        <w:rPr>
+          <w:rFonts w:ascii="Lucida Console" w:hAnsi="Lucida Console" w:cs="Courier New"/>
+          <w:color w:val="F8F8F2"/>
+          <w:kern w:val="0"/>
+          <w:sz w:val="20"/>
+          <w:szCs w:val="20"/>
+          <w:bdr w:val="none" w:sz="0" w:space="0" w:color="auto" w:frame="1"/>
+          <w14:ligatures w14:val="none"/>
+        </w:rPr>
+        <w:t xml:space="preserve">       Satisfecho   77       215    0.308         0.860</w:t>
+      </w:r>
+    </w:p>
+    <w:p>
+      <w:pPr>
+        <w:shd w:val="clear" w:color="auto" w:fill="282A36"/>
+        <w:tabs>
+          <w:tab w:val="left" w:pos="916"/>
+          <w:tab w:val="left" w:pos="1832"/>
+          <w:tab w:val="left" w:pos="2748"/>
+          <w:tab w:val="left" w:pos="3664"/>
+          <w:tab w:val="left" w:pos="4580"/>
+          <w:tab w:val="left" w:pos="5496"/>
+          <w:tab w:val="left" w:pos="6412"/>
+          <w:tab w:val="left" w:pos="7328"/>
+          <w:tab w:val="left" w:pos="8244"/>
+          <w:tab w:val="left" w:pos="9160"/>
+          <w:tab w:val="left" w:pos="10076"/>
+          <w:tab w:val="left" w:pos="10992"/>
+          <w:tab w:val="left" w:pos="11908"/>
+          <w:tab w:val="left" w:pos="12824"/>
+          <w:tab w:val="left" w:pos="13740"/>
+          <w:tab w:val="left" w:pos="14656"/>
+        </w:tabs>
+        <w:wordWrap w:val="0"/>
+        <w:spacing w:after="0" w:line="240" w:lineRule="atLeast"/>
+        <w:ind w:left="0" w:right="0" w:firstLine="0"/>
+        <w:jc w:val="left"/>
+        <w:rPr>
+          <w:rFonts w:ascii="Lucida Console" w:hAnsi="Lucida Console" w:cs="Courier New"/>
+          <w:color w:val="F8F8F2"/>
+          <w:kern w:val="0"/>
+          <w:sz w:val="20"/>
+          <w:szCs w:val="20"/>
+          <w:bdr w:val="none" w:sz="0" w:space="0" w:color="auto" w:frame="1"/>
+          <w14:ligatures w14:val="none"/>
+        </w:rPr>
+      </w:pPr>
+      <w:r>
+        <w:rPr>
+          <w:rFonts w:ascii="Lucida Console" w:hAnsi="Lucida Console" w:cs="Courier New"/>
+          <w:color w:val="F8F8F2"/>
+          <w:kern w:val="0"/>
+          <w:sz w:val="20"/>
+          <w:szCs w:val="20"/>
+          <w:bdr w:val="none" w:sz="0" w:space="0" w:color="auto" w:frame="1"/>
+          <w14:ligatures w14:val="none"/>
+        </w:rPr>
+        <w:t xml:space="preserve">     Insatisfecho   16       231    0.064         0.924</w:t>
+      </w:r>
+    </w:p>
+    <w:p>
+      <w:pPr>
+        <w:shd w:val="clear" w:color="auto" w:fill="282A36"/>
+        <w:tabs>
+          <w:tab w:val="left" w:pos="916"/>
+          <w:tab w:val="left" w:pos="1832"/>
+          <w:tab w:val="left" w:pos="2748"/>
+          <w:tab w:val="left" w:pos="3664"/>
+          <w:tab w:val="left" w:pos="4580"/>
+          <w:tab w:val="left" w:pos="5496"/>
+          <w:tab w:val="left" w:pos="6412"/>
+          <w:tab w:val="left" w:pos="7328"/>
+          <w:tab w:val="left" w:pos="8244"/>
+          <w:tab w:val="left" w:pos="9160"/>
+          <w:tab w:val="left" w:pos="10076"/>
+          <w:tab w:val="left" w:pos="10992"/>
+          <w:tab w:val="left" w:pos="11908"/>
+          <w:tab w:val="left" w:pos="12824"/>
+          <w:tab w:val="left" w:pos="13740"/>
+          <w:tab w:val="left" w:pos="14656"/>
+        </w:tabs>
+        <w:wordWrap w:val="0"/>
+        <w:spacing w:after="0" w:line="240" w:lineRule="atLeast"/>
+        <w:ind w:left="0" w:right="0" w:firstLine="0"/>
+        <w:jc w:val="left"/>
+        <w:rPr>
+          <w:rFonts w:ascii="Lucida Console" w:hAnsi="Lucida Console" w:cs="Courier New"/>
+          <w:color w:val="F8F8F2"/>
+          <w:kern w:val="0"/>
+          <w:sz w:val="20"/>
+          <w:szCs w:val="20"/>
+          <w:bdr w:val="none" w:sz="0" w:space="0" w:color="auto" w:frame="1"/>
+          <w14:ligatures w14:val="none"/>
+        </w:rPr>
+      </w:pPr>
+      <w:r>
+        <w:rPr>
+          <w:rFonts w:ascii="Lucida Console" w:hAnsi="Lucida Console" w:cs="Courier New"/>
+          <w:color w:val="F8F8F2"/>
+          <w:kern w:val="0"/>
+          <w:sz w:val="20"/>
+          <w:szCs w:val="20"/>
+          <w:bdr w:val="none" w:sz="0" w:space="0" w:color="auto" w:frame="1"/>
+          <w14:ligatures w14:val="none"/>
+        </w:rPr>
+        <w:t xml:space="preserve"> Muy insatisfecho   19       250    0.076         1.000</w:t>
+      </w:r>
+    </w:p>
+    <w:p>
+      <w:pPr>
+        <w:spacing w:after="0" w:line="259" w:lineRule="auto"/>
+        <w:ind w:left="0" w:right="0" w:firstLine="0"/>
+        <w:jc w:val="left"/>
+      </w:pPr>
+    </w:p>
+    <w:p>
+      <w:pPr>
+        <w:spacing w:after="0" w:line="259" w:lineRule="auto"/>
+        <w:ind w:left="0" w:right="0" w:firstLine="0"/>
+        <w:jc w:val="left"/>
+      </w:pPr>
+    </w:p>
+    <w:p>
+      <w:pPr>
+        <w:spacing w:after="0" w:line="259" w:lineRule="auto"/>
+        <w:ind w:left="0" w:right="0" w:firstLine="0"/>
+        <w:jc w:val="left"/>
+      </w:pPr>
+    </w:p>
+    <w:p>
+      <w:pPr>
+        <w:spacing w:after="0" w:line="259" w:lineRule="auto"/>
+        <w:ind w:left="0" w:right="0" w:firstLine="0"/>
+        <w:jc w:val="left"/>
+      </w:pPr>
+      <w:r>
+        <w:t>c)</w:t>
+      </w:r>
+    </w:p>
+    <w:p>
+      <w:pPr>
+        <w:spacing w:after="0" w:line="259" w:lineRule="auto"/>
+        <w:ind w:left="0" w:right="0" w:firstLine="0"/>
+        <w:jc w:val="left"/>
+      </w:pPr>
+    </w:p>
+    <w:p>
+      <w:pPr>
+        <w:spacing w:after="0" w:line="259" w:lineRule="auto"/>
+        <w:ind w:left="0" w:right="0" w:firstLine="0"/>
+        <w:jc w:val="left"/>
+      </w:pPr>
+      <w:r>
+        <w:t xml:space="preserve">Frecuencia absoluta (fi = </w:t>
+      </w:r>
+      <w:r>
+        <w:t>43</w:t>
+      </w:r>
+      <w:r>
+        <w:t xml:space="preserve">): </w:t>
+      </w:r>
+      <w:r>
+        <w:t>43</w:t>
+      </w:r>
+      <w:r>
+        <w:t xml:space="preserve"> estudiantes dedican entre 9 y 12 horas semanales al estudio.</w:t>
+      </w:r>
+    </w:p>
+    <w:p>
+      <w:pPr>
+        <w:spacing w:after="0" w:line="259" w:lineRule="auto"/>
+        <w:ind w:left="0" w:right="0" w:firstLine="0"/>
+        <w:jc w:val="left"/>
+      </w:pPr>
+      <w:r>
+        <w:t xml:space="preserve">Frecuencia acumulada (Fi = </w:t>
+      </w:r>
+      <w:r>
+        <w:t>63</w:t>
+      </w:r>
+      <w:r>
+        <w:t xml:space="preserve">): Hasta 12 horas, se acumulan </w:t>
+      </w:r>
+      <w:r>
+        <w:t>63</w:t>
+      </w:r>
+      <w:r>
+        <w:t xml:space="preserve"> estudiantes, o sea un </w:t>
+      </w:r>
+      <w:r>
+        <w:t>25.2</w:t>
+      </w:r>
+      <w:r>
+        <w:t>% de la muestra.</w:t>
+      </w:r>
+    </w:p>
+    <w:p>
+      <w:pPr>
+        <w:spacing w:after="0" w:line="259" w:lineRule="auto"/>
+        <w:ind w:left="0" w:right="0" w:firstLine="0"/>
+        <w:jc w:val="left"/>
+      </w:pPr>
+      <w:r>
+        <w:t>Frecuencia relativa (hi = 0.</w:t>
+      </w:r>
+      <w:r>
+        <w:t>172</w:t>
+      </w:r>
+      <w:r>
+        <w:t xml:space="preserve">): El </w:t>
+      </w:r>
+      <w:r>
+        <w:t>17.2</w:t>
+      </w:r>
+      <w:r>
+        <w:t>% de los estudiantes se encuentran en este intervalo.</w:t>
+      </w:r>
+    </w:p>
+    <w:p>
+      <w:pPr>
+        <w:spacing w:after="0" w:line="259" w:lineRule="auto"/>
+        <w:ind w:left="0" w:right="0" w:firstLine="0"/>
+        <w:jc w:val="left"/>
+      </w:pPr>
+    </w:p>
+    <w:p>
+      <w:pPr>
+        <w:spacing w:after="0" w:line="259" w:lineRule="auto"/>
+        <w:ind w:left="0" w:right="0" w:firstLine="0"/>
+        <w:jc w:val="left"/>
+      </w:pPr>
+      <w:r>
+        <w:t>d)</w:t>
+      </w:r>
+    </w:p>
+    <w:p>
+      <w:pPr>
+        <w:spacing w:after="0" w:line="259" w:lineRule="auto"/>
+        <w:ind w:left="0" w:right="0" w:firstLine="0"/>
+        <w:jc w:val="left"/>
+      </w:pPr>
+    </w:p>
+    <w:p>
+      <w:pPr>
+        <w:spacing w:after="0" w:line="259" w:lineRule="auto"/>
+        <w:ind w:left="0" w:right="0" w:firstLine="0"/>
+        <w:jc w:val="left"/>
+      </w:pPr>
+      <w:r>
+        <w:t xml:space="preserve">Frecuencia absoluta (fi = </w:t>
+      </w:r>
+      <w:r>
+        <w:t>77</w:t>
+      </w:r>
+      <w:r>
+        <w:t xml:space="preserve">): </w:t>
+      </w:r>
+      <w:r>
+        <w:t>77</w:t>
+      </w:r>
+      <w:r>
+        <w:t xml:space="preserve"> estudiantes se declararon satisfechos con la carrera.</w:t>
+      </w:r>
+    </w:p>
+    <w:p>
+      <w:pPr>
+        <w:spacing w:after="0" w:line="259" w:lineRule="auto"/>
+        <w:ind w:left="0" w:right="0" w:firstLine="0"/>
+        <w:jc w:val="left"/>
+      </w:pPr>
+      <w:r>
+        <w:t xml:space="preserve">Frecuencia acumulada (Fi = </w:t>
+      </w:r>
+      <w:r>
+        <w:t>215</w:t>
+      </w:r>
+      <w:r>
+        <w:t xml:space="preserve">): Hasta “Satisfecho”, se acumulan </w:t>
+      </w:r>
+      <w:r>
+        <w:t>215</w:t>
+      </w:r>
+      <w:r>
+        <w:t xml:space="preserve"> estudiantes (sumando “Muy satisfecho” + “Satisfecho”), es decir, un </w:t>
+      </w:r>
+      <w:r>
+        <w:t>86</w:t>
+      </w:r>
+      <w:r>
+        <w:t>% de la muestra.</w:t>
+      </w:r>
+    </w:p>
+    <w:p>
+      <w:pPr>
+        <w:spacing w:after="0" w:line="259" w:lineRule="auto"/>
+        <w:ind w:left="0" w:right="0" w:firstLine="0"/>
+        <w:jc w:val="left"/>
+      </w:pPr>
+      <w:r>
+        <w:t>Frecuencia relativa (hi = 0.3</w:t>
+      </w:r>
+      <w:r>
+        <w:t>0</w:t>
+      </w:r>
+      <w:r>
+        <w:t>8): La categoría representa el 3</w:t>
+      </w:r>
+      <w:r>
+        <w:t>0.8</w:t>
+      </w:r>
+      <w:r>
+        <w:t>% de los estudiantes.</w:t>
+      </w:r>
+    </w:p>
     <w:p>
       <w:pPr>
         <w:spacing w:after="0" w:line="259" w:lineRule="auto"/>
@@ -2316,9 +3463,7 @@
       <w:tblW w:w="11213" w:type="dxa"/>
       <w:tblInd w:w="0" w:type="dxa"/>
       <w:tblCellMar>
-        <w:top w:w="0" w:type="dxa"/>
         <w:left w:w="154" w:type="dxa"/>
-        <w:bottom w:w="0" w:type="dxa"/>
         <w:right w:w="115" w:type="dxa"/>
       </w:tblCellMar>
       <w:tblLook w:val="04A0" w:firstRow="1" w:lastRow="0" w:firstColumn="1" w:lastColumn="0" w:noHBand="0" w:noVBand="1"/>
@@ -2470,9 +3615,7 @@
       <w:tblW w:w="11213" w:type="dxa"/>
       <w:tblInd w:w="0" w:type="dxa"/>
       <w:tblCellMar>
-        <w:top w:w="0" w:type="dxa"/>
         <w:left w:w="154" w:type="dxa"/>
-        <w:bottom w:w="0" w:type="dxa"/>
         <w:right w:w="115" w:type="dxa"/>
       </w:tblCellMar>
       <w:tblLook w:val="04A0" w:firstRow="1" w:lastRow="0" w:firstColumn="1" w:lastColumn="0" w:noHBand="0" w:noVBand="1"/>
@@ -2624,9 +3767,7 @@
       <w:tblW w:w="11215" w:type="dxa"/>
       <w:tblInd w:w="0" w:type="dxa"/>
       <w:tblCellMar>
-        <w:top w:w="0" w:type="dxa"/>
         <w:left w:w="154" w:type="dxa"/>
-        <w:bottom w:w="0" w:type="dxa"/>
         <w:right w:w="115" w:type="dxa"/>
       </w:tblCellMar>
       <w:tblLook w:val="04A0" w:firstRow="1" w:lastRow="0" w:firstColumn="1" w:lastColumn="0" w:noHBand="0" w:noVBand="1"/>

</xml_diff>